<commit_message>
Add Flask_site and work simple site
</commit_message>
<xml_diff>
--- a/ProgramTraine.docx
+++ b/ProgramTraine.docx
@@ -374,6 +374,272 @@
           <w:lang w:val="en-US" w:eastAsia="ru-RU"/>
         </w:rPr>
         <w:t>English</w:t>
+      </w:r>
+    </w:p>
+    <w:p>
+      <w:pPr>
+        <w:pStyle w:val="Normal"/>
+        <w:spacing w:before="0" w:after="200"/>
+        <w:rPr/>
+      </w:pPr>
+      <w:r>
+        <w:rPr/>
+      </w:r>
+      <w:r>
+        <w:br w:type="page"/>
+      </w:r>
+    </w:p>
+    <w:p>
+      <w:pPr>
+        <w:pStyle w:val="Normal"/>
+        <w:spacing w:before="0" w:after="200"/>
+        <w:rPr>
+          <w:rFonts w:ascii="PT Sans;Helvetica;Arial;sans-serif" w:hAnsi="PT Sans;Helvetica;Arial;sans-serif"/>
+          <w:b w:val="false"/>
+          <w:i w:val="false"/>
+          <w:caps w:val="false"/>
+          <w:smallCaps w:val="false"/>
+          <w:color w:val="333333"/>
+          <w:spacing w:val="0"/>
+          <w:sz w:val="20"/>
+          <w:szCs w:val="20"/>
+        </w:rPr>
+      </w:pPr>
+      <w:r>
+        <w:rPr>
+          <w:rFonts w:ascii="PT Sans;Helvetica;Arial;sans-serif" w:hAnsi="PT Sans;Helvetica;Arial;sans-serif"/>
+          <w:b w:val="false"/>
+          <w:i w:val="false"/>
+          <w:caps w:val="false"/>
+          <w:smallCaps w:val="false"/>
+          <w:color w:val="333333"/>
+          <w:spacing w:val="0"/>
+          <w:sz w:val="20"/>
+          <w:szCs w:val="20"/>
+        </w:rPr>
+        <w:t>З</w:t>
+      </w:r>
+      <w:r>
+        <w:rPr>
+          <w:rFonts w:ascii="PT Sans;Helvetica;Arial;sans-serif" w:hAnsi="PT Sans;Helvetica;Arial;sans-serif"/>
+          <w:b w:val="false"/>
+          <w:i w:val="false"/>
+          <w:caps w:val="false"/>
+          <w:smallCaps w:val="false"/>
+          <w:color w:val="333333"/>
+          <w:spacing w:val="0"/>
+          <w:sz w:val="20"/>
+          <w:szCs w:val="20"/>
+        </w:rPr>
+        <w:t>адание:</w:t>
+      </w:r>
+    </w:p>
+    <w:p>
+      <w:pPr>
+        <w:pStyle w:val="Quotations"/>
+        <w:widowControl/>
+        <w:pBdr/>
+        <w:shd w:fill="FFFFFF" w:val="clear"/>
+        <w:spacing w:before="0" w:after="0"/>
+        <w:ind w:left="0" w:right="0" w:hanging="0"/>
+        <w:jc w:val="left"/>
+        <w:rPr/>
+      </w:pPr>
+      <w:r>
+        <w:rPr>
+          <w:rFonts w:ascii="PT Sans;Helvetica;Arial;sans-serif" w:hAnsi="PT Sans;Helvetica;Arial;sans-serif"/>
+          <w:b w:val="false"/>
+          <w:i/>
+          <w:color w:val="333333"/>
+          <w:spacing w:val="0"/>
+          <w:sz w:val="20"/>
+          <w:szCs w:val="20"/>
+        </w:rPr>
+        <w:t>Цель тестового задания</w:t>
+        <w:br/>
+        <w:t>Определить возможную динамику самообучения кандидата. А так же глубину понимания кода, реализующего тестовое задание.</w:t>
+        <w:br/>
+        <w:br/>
+        <w:t>Задание</w:t>
+        <w:br/>
+        <w:t>Написать тестовое web-приложение по управлению электронной библиотекой:</w:t>
+        <w:br/>
+        <w:br/>
+        <w:t>1. Редактирование (доступно авторизованному пользователю при наличии аутентификации):</w:t>
+        <w:br/>
+        <w:br/>
+        <w:t>Управление списком книг: добавить / удалить / редактировать книгу.</w:t>
+        <w:br/>
+        <w:t>Управление списком авторов: добавить / удалить / редактировать автора.</w:t>
+        <w:br/>
+        <w:t>Запись о книге содержит следующие данные: ID, Название.</w:t>
+        <w:br/>
+        <w:t>Запись об авторе содержит следующие данные: ID, Имя.</w:t>
+        <w:br/>
+        <w:t>Свзязь между книгами и авторами — многие ко многим.</w:t>
+        <w:br/>
+        <w:t>2. Поиск книг по названию либо автору (доступно анонимному пользователю при наличии аутентификации).</w:t>
+        <w:br/>
+        <w:br/>
+        <w:t>3. Аутентификации и авторизация (по желанию кандидата).</w:t>
+        <w:br/>
+        <w:br/>
+        <w:t>Технологии, которые должны быть задействованы:</w:t>
+        <w:br/>
+        <w:br/>
+        <w:t>Flask</w:t>
+        <w:br/>
+        <w:t>SQLAlchemy (Declarative)</w:t>
+        <w:br/>
+        <w:t>SQLite (встроенный в приложение)</w:t>
+        <w:br/>
+        <w:t>Jinja2 Templates</w:t>
+        <w:br/>
+        <w:t>WTForms</w:t>
+        <w:br/>
+        <w:t>jQuery (желательно, но возможно использование альтернативных решений)</w:t>
+        <w:br/>
+        <w:t>Список может быть расширен по усмотрению кандидата, но с обязательным использованием технологий, перечисленных выше.</w:t>
+        <w:br/>
+        <w:br/>
+        <w:t>Дополнительные требования</w:t>
+        <w:br/>
+        <w:t>Список дополнительных требований следующий:</w:t>
+        <w:br/>
+        <w:br/>
+        <w:t>1. Код проекта должен быть доступен на сервисе </w:t>
+      </w:r>
+      <w:hyperlink r:id="rId2" w:tgtFrame="_blank">
+        <w:r>
+          <w:rPr>
+            <w:rStyle w:val="Style12"/>
+            <w:rFonts w:ascii="PT Sans;Helvetica;Arial;sans-serif" w:hAnsi="PT Sans;Helvetica;Arial;sans-serif"/>
+            <w:b/>
+            <w:i/>
+            <w:strike w:val="false"/>
+            <w:dstrike w:val="false"/>
+            <w:color w:val="2D72D9"/>
+            <w:spacing w:val="0"/>
+            <w:sz w:val="20"/>
+            <w:szCs w:val="20"/>
+            <w:u w:val="none"/>
+            <w:effect w:val="none"/>
+          </w:rPr>
+          <w:t>github.org</w:t>
+        </w:r>
+      </w:hyperlink>
+      <w:r>
+        <w:rPr>
+          <w:rFonts w:ascii="PT Sans;Helvetica;Arial;sans-serif" w:hAnsi="PT Sans;Helvetica;Arial;sans-serif"/>
+          <w:b w:val="false"/>
+          <w:i/>
+          <w:color w:val="333333"/>
+          <w:spacing w:val="0"/>
+          <w:sz w:val="20"/>
+          <w:szCs w:val="20"/>
+        </w:rPr>
+        <w:t> или </w:t>
+      </w:r>
+      <w:hyperlink r:id="rId3" w:tgtFrame="_blank">
+        <w:r>
+          <w:rPr>
+            <w:rStyle w:val="Style12"/>
+            <w:rFonts w:ascii="PT Sans;Helvetica;Arial;sans-serif" w:hAnsi="PT Sans;Helvetica;Arial;sans-serif"/>
+            <w:b/>
+            <w:i/>
+            <w:strike w:val="false"/>
+            <w:dstrike w:val="false"/>
+            <w:color w:val="2D72D9"/>
+            <w:spacing w:val="0"/>
+            <w:sz w:val="20"/>
+            <w:szCs w:val="20"/>
+            <w:u w:val="none"/>
+            <w:effect w:val="none"/>
+          </w:rPr>
+          <w:t>bitbucket.org.</w:t>
+        </w:r>
+      </w:hyperlink>
+      <w:r>
+        <w:rPr>
+          <w:rFonts w:ascii="PT Sans;Helvetica;Arial;sans-serif" w:hAnsi="PT Sans;Helvetica;Arial;sans-serif"/>
+          <w:b w:val="false"/>
+          <w:i/>
+          <w:color w:val="333333"/>
+          <w:spacing w:val="0"/>
+          <w:sz w:val="20"/>
+          <w:szCs w:val="20"/>
+        </w:rPr>
+        <w:br/>
+        <w:br/>
+        <w:t>2. Проект должен содержать SQL-скрипты для развертывания базы данных и наполнения ее тестовыми данными.</w:t>
+        <w:br/>
+        <w:br/>
+        <w:t>3. Пользовательские данные должны валидироваться перед сохранением в БД.</w:t>
+        <w:br/>
+        <w:br/>
+        <w:t>Дополнительные знания</w:t>
+        <w:br/>
+        <w:t>Дополнительные знания, необходимые при защите проекта:</w:t>
+        <w:br/>
+        <w:br/>
+        <w:t>HTTP</w:t>
+        <w:br/>
+        <w:t>WSGI</w:t>
+        <w:br/>
+        <w:t>SQL, Transactions, Transaction Isolation Levels</w:t>
+        <w:br/>
+        <w:t>SQLAlchemy</w:t>
+        <w:br/>
+        <w:t>Уязвимости веб-сайтов</w:t>
+        <w:br/>
+        <w:t>User Experience</w:t>
+      </w:r>
+    </w:p>
+    <w:p>
+      <w:pPr>
+        <w:pStyle w:val="Quotations"/>
+        <w:widowControl/>
+        <w:pBdr/>
+        <w:shd w:fill="FFFFFF" w:val="clear"/>
+        <w:spacing w:before="0" w:after="0"/>
+        <w:ind w:left="0" w:right="0" w:hanging="0"/>
+        <w:jc w:val="left"/>
+        <w:rPr>
+          <w:rFonts w:ascii="PT Sans;Helvetica;Arial;sans-serif" w:hAnsi="PT Sans;Helvetica;Arial;sans-serif"/>
+          <w:b w:val="false"/>
+          <w:i/>
+          <w:color w:val="333333"/>
+          <w:spacing w:val="0"/>
+          <w:sz w:val="20"/>
+          <w:szCs w:val="20"/>
+        </w:rPr>
+      </w:pPr>
+      <w:r>
+        <w:rPr/>
+      </w:r>
+    </w:p>
+    <w:p>
+      <w:pPr>
+        <w:pStyle w:val="Quotations"/>
+        <w:widowControl/>
+        <w:pBdr/>
+        <w:shd w:fill="FFFFFF" w:val="clear"/>
+        <w:spacing w:before="0" w:after="0"/>
+        <w:ind w:left="0" w:right="0" w:hanging="0"/>
+        <w:jc w:val="left"/>
+        <w:rPr/>
+      </w:pPr>
+      <w:r>
+        <w:rPr>
+          <w:rFonts w:ascii="PT Sans;Helvetica;Arial;sans-serif" w:hAnsi="PT Sans;Helvetica;Arial;sans-serif"/>
+          <w:b w:val="false"/>
+          <w:i/>
+          <w:color w:val="333333"/>
+          <w:spacing w:val="0"/>
+          <w:sz w:val="20"/>
+          <w:szCs w:val="20"/>
+        </w:rPr>
+        <w:t>https://tproger.ru/translations/python-developer-interview-guide/</w:t>
       </w:r>
     </w:p>
     <w:p>
@@ -991,10 +1257,82 @@
       <w:rFonts w:cs="Wingdings"/>
     </w:rPr>
   </w:style>
-  <w:style w:type="paragraph" w:styleId="Style12">
+  <w:style w:type="character" w:styleId="ListLabel13">
+    <w:name w:val="ListLabel 13"/>
+    <w:qFormat/>
+    <w:rPr>
+      <w:rFonts w:ascii="Cambria" w:hAnsi="Cambria" w:cs="Symbol"/>
+      <w:sz w:val="20"/>
+    </w:rPr>
+  </w:style>
+  <w:style w:type="character" w:styleId="ListLabel14">
+    <w:name w:val="ListLabel 14"/>
+    <w:qFormat/>
+    <w:rPr>
+      <w:rFonts w:cs="Courier New"/>
+    </w:rPr>
+  </w:style>
+  <w:style w:type="character" w:styleId="ListLabel15">
+    <w:name w:val="ListLabel 15"/>
+    <w:qFormat/>
+    <w:rPr>
+      <w:rFonts w:cs="Wingdings"/>
+    </w:rPr>
+  </w:style>
+  <w:style w:type="character" w:styleId="ListLabel16">
+    <w:name w:val="ListLabel 16"/>
+    <w:qFormat/>
+    <w:rPr>
+      <w:rFonts w:cs="Symbol"/>
+    </w:rPr>
+  </w:style>
+  <w:style w:type="character" w:styleId="ListLabel17">
+    <w:name w:val="ListLabel 17"/>
+    <w:qFormat/>
+    <w:rPr>
+      <w:rFonts w:cs="Courier New"/>
+    </w:rPr>
+  </w:style>
+  <w:style w:type="character" w:styleId="ListLabel18">
+    <w:name w:val="ListLabel 18"/>
+    <w:qFormat/>
+    <w:rPr>
+      <w:rFonts w:cs="Wingdings"/>
+    </w:rPr>
+  </w:style>
+  <w:style w:type="character" w:styleId="ListLabel19">
+    <w:name w:val="ListLabel 19"/>
+    <w:qFormat/>
+    <w:rPr>
+      <w:rFonts w:cs="Symbol"/>
+    </w:rPr>
+  </w:style>
+  <w:style w:type="character" w:styleId="ListLabel20">
+    <w:name w:val="ListLabel 20"/>
+    <w:qFormat/>
+    <w:rPr>
+      <w:rFonts w:cs="Courier New"/>
+    </w:rPr>
+  </w:style>
+  <w:style w:type="character" w:styleId="ListLabel21">
+    <w:name w:val="ListLabel 21"/>
+    <w:qFormat/>
+    <w:rPr>
+      <w:rFonts w:cs="Wingdings"/>
+    </w:rPr>
+  </w:style>
+  <w:style w:type="character" w:styleId="Style12">
+    <w:name w:val="Гіперпосилання"/>
+    <w:rPr>
+      <w:color w:val="000080"/>
+      <w:u w:val="single"/>
+      <w:lang w:val="zxx" w:eastAsia="zxx" w:bidi="zxx"/>
+    </w:rPr>
+  </w:style>
+  <w:style w:type="paragraph" w:styleId="Style13">
     <w:name w:val="Заголовок"/>
     <w:basedOn w:val="Normal"/>
-    <w:next w:val="Style13"/>
+    <w:next w:val="Style14"/>
     <w:qFormat/>
     <w:pPr>
       <w:keepNext/>
@@ -1006,7 +1344,7 @@
       <w:szCs w:val="28"/>
     </w:rPr>
   </w:style>
-  <w:style w:type="paragraph" w:styleId="Style13">
+  <w:style w:type="paragraph" w:styleId="Style14">
     <w:name w:val="Body Text"/>
     <w:basedOn w:val="Normal"/>
     <w:pPr>
@@ -1014,15 +1352,15 @@
     </w:pPr>
     <w:rPr/>
   </w:style>
-  <w:style w:type="paragraph" w:styleId="Style14">
+  <w:style w:type="paragraph" w:styleId="Style15">
     <w:name w:val="List"/>
-    <w:basedOn w:val="Style13"/>
+    <w:basedOn w:val="Style14"/>
     <w:pPr/>
     <w:rPr>
       <w:rFonts w:cs="Lohit Devanagari"/>
     </w:rPr>
   </w:style>
-  <w:style w:type="paragraph" w:styleId="Style15">
+  <w:style w:type="paragraph" w:styleId="Style16">
     <w:name w:val="Caption"/>
     <w:basedOn w:val="Normal"/>
     <w:qFormat/>
@@ -1038,7 +1376,7 @@
       <w:szCs w:val="24"/>
     </w:rPr>
   </w:style>
-  <w:style w:type="paragraph" w:styleId="Style16">
+  <w:style w:type="paragraph" w:styleId="Style17">
     <w:name w:val="Покажчик"/>
     <w:basedOn w:val="Normal"/>
     <w:qFormat/>
@@ -1078,6 +1416,13 @@
       <w:ind w:left="720" w:hanging="0"/>
       <w:contextualSpacing/>
     </w:pPr>
+    <w:rPr/>
+  </w:style>
+  <w:style w:type="paragraph" w:styleId="Quotations">
+    <w:name w:val="Quotations"/>
+    <w:basedOn w:val="Normal"/>
+    <w:qFormat/>
+    <w:pPr/>
     <w:rPr/>
   </w:style>
   <w:style w:type="numbering" w:styleId="NoList" w:default="1">

</xml_diff>